<commit_message>
Adding first draft of user manual
</commit_message>
<xml_diff>
--- a/Enamel/Documentation/UserManual.docx
+++ b/Enamel/Documentation/UserManual.docx
@@ -4959,7 +4959,17 @@
     <w:p>
       <w:proofErr w:type="spellStart"/>
       <w:r>
-        <w:t>Asdfasdfasdf</w:t>
+        <w:t>Asdfasdfas</w:t>
+      </w:r>
+      <w:proofErr w:type="spellEnd"/>
+      <w:r>
+        <w:t xml:space="preserve"> </w:t>
+      </w:r>
+      <w:bookmarkStart w:id="0" w:name="_GoBack"/>
+      <w:bookmarkEnd w:id="0"/>
+      <w:proofErr w:type="spellStart"/>
+      <w:r>
+        <w:t>df</w:t>
       </w:r>
       <w:proofErr w:type="spellEnd"/>
     </w:p>
@@ -5152,12 +5162,7 @@
         </w:numPr>
       </w:pPr>
       <w:r>
-        <w:t>Save the</w:t>
-      </w:r>
-      <w:bookmarkStart w:id="0" w:name="_GoBack"/>
-      <w:bookmarkEnd w:id="0"/>
-      <w:r>
-        <w:t xml:space="preserve"> file.</w:t>
+        <w:t>Save the file.</w:t>
       </w:r>
     </w:p>
     <w:sectPr>

</xml_diff>